<commit_message>
Added Week 10 Module
</commit_message>
<xml_diff>
--- a/Week10Module/FUNCTION_WORKSHEET.docx
+++ b/Week10Module/FUNCTION_WORKSHEET.docx
@@ -58,17 +58,12 @@
           </w:tcPr>
           <w:p>
             <w:proofErr w:type="spellStart"/>
-            <w:proofErr w:type="gramStart"/>
             <w:r>
               <w:t>isEmpty</w:t>
             </w:r>
             <w:proofErr w:type="spellEnd"/>
             <w:r>
-              <w:t>(</w:t>
-            </w:r>
-            <w:proofErr w:type="gramEnd"/>
-            <w:r>
-              <w:t>)</w:t>
+              <w:t>()</w:t>
             </w:r>
           </w:p>
         </w:tc>
@@ -88,7 +83,10 @@
           </w:tcPr>
           <w:p>
             <w:r>
-              <w:t>True</w:t>
+              <w:t>t</w:t>
+            </w:r>
+            <w:r>
+              <w:t>rue</w:t>
             </w:r>
           </w:p>
         </w:tc>
@@ -103,36 +101,27 @@
           </w:tcPr>
           <w:p>
             <w:r>
-              <w:t>put(</w:t>
-            </w:r>
-            <w:proofErr w:type="gramStart"/>
-            <w:r>
-              <w:t>5,X</w:t>
-            </w:r>
-            <w:proofErr w:type="gramEnd"/>
-            <w:r>
-              <w:t>)</w:t>
-            </w:r>
-          </w:p>
-        </w:tc>
-        <w:tc>
-          <w:tcPr>
-            <w:tcW w:w="3471" w:type="dxa"/>
-          </w:tcPr>
-          <w:p>
-            <w:proofErr w:type="gramStart"/>
-            <w:r>
-              <w:t>{ (</w:t>
-            </w:r>
-            <w:proofErr w:type="gramEnd"/>
-            <w:r>
-              <w:t>5, X</w:t>
-            </w:r>
-            <w:proofErr w:type="gramStart"/>
-            <w:r>
-              <w:t>) }</w:t>
-            </w:r>
-            <w:proofErr w:type="gramEnd"/>
+              <w:t>put(5,X)</w:t>
+            </w:r>
+          </w:p>
+        </w:tc>
+        <w:tc>
+          <w:tcPr>
+            <w:tcW w:w="3471" w:type="dxa"/>
+          </w:tcPr>
+          <w:p>
+            <w:r>
+              <w:t xml:space="preserve">{ </w:t>
+            </w:r>
+            <w:r>
+              <w:rPr>
+                <w:highlight w:val="yellow"/>
+              </w:rPr>
+              <w:t>(5, X)</w:t>
+            </w:r>
+            <w:r>
+              <w:t xml:space="preserve"> }</w:t>
+            </w:r>
           </w:p>
         </w:tc>
         <w:tc>
@@ -156,33 +145,23 @@
           </w:tcPr>
           <w:p>
             <w:r>
-              <w:t>put(</w:t>
-            </w:r>
-            <w:proofErr w:type="gramStart"/>
-            <w:r>
-              <w:t>7,F</w:t>
-            </w:r>
-            <w:proofErr w:type="gramEnd"/>
-            <w:r>
-              <w:t>)</w:t>
-            </w:r>
-          </w:p>
-        </w:tc>
-        <w:tc>
-          <w:tcPr>
-            <w:tcW w:w="3471" w:type="dxa"/>
-          </w:tcPr>
-          <w:p>
-            <w:r>
-              <w:t>{(</w:t>
-            </w:r>
-            <w:proofErr w:type="gramStart"/>
-            <w:r>
-              <w:t>5,X),(7,F</w:t>
-            </w:r>
-            <w:proofErr w:type="gramEnd"/>
-            <w:r>
-              <w:t>)</w:t>
+              <w:t>put(7,F)</w:t>
+            </w:r>
+          </w:p>
+        </w:tc>
+        <w:tc>
+          <w:tcPr>
+            <w:tcW w:w="3471" w:type="dxa"/>
+          </w:tcPr>
+          <w:p>
+            <w:r>
+              <w:t>{(5,X),</w:t>
+            </w:r>
+            <w:r>
+              <w:rPr>
+                <w:highlight w:val="yellow"/>
+              </w:rPr>
+              <w:t>(7,F)</w:t>
             </w:r>
             <w:r>
               <w:t>}</w:t>
@@ -210,78 +189,84 @@
           </w:tcPr>
           <w:p>
             <w:r>
-              <w:t>put(</w:t>
-            </w:r>
-            <w:proofErr w:type="gramStart"/>
-            <w:r>
-              <w:t>2,C</w:t>
-            </w:r>
-            <w:proofErr w:type="gramEnd"/>
-            <w:r>
+              <w:t>put(2,C)</w:t>
+            </w:r>
+          </w:p>
+        </w:tc>
+        <w:tc>
+          <w:tcPr>
+            <w:tcW w:w="3471" w:type="dxa"/>
+          </w:tcPr>
+          <w:p>
+            <w:r>
+              <w:t>{</w:t>
+            </w:r>
+            <w:r>
+              <w:rPr>
+                <w:highlight w:val="yellow"/>
+              </w:rPr>
+              <w:t>(</w:t>
+            </w:r>
+            <w:r>
+              <w:rPr>
+                <w:highlight w:val="yellow"/>
+              </w:rPr>
+              <w:t>2</w:t>
+            </w:r>
+            <w:r>
+              <w:rPr>
+                <w:highlight w:val="yellow"/>
+              </w:rPr>
+              <w:t>,</w:t>
+            </w:r>
+            <w:r>
+              <w:rPr>
+                <w:highlight w:val="yellow"/>
+              </w:rPr>
+              <w:t>C</w:t>
+            </w:r>
+            <w:r>
+              <w:rPr>
+                <w:highlight w:val="yellow"/>
+              </w:rPr>
               <w:t>)</w:t>
             </w:r>
-          </w:p>
-        </w:tc>
-        <w:tc>
-          <w:tcPr>
-            <w:tcW w:w="3471" w:type="dxa"/>
-          </w:tcPr>
-          <w:p>
-            <w:r>
-              <w:t>{</w:t>
+            <w:r>
+              <w:t>,</w:t>
+            </w:r>
+            <w:r>
+              <w:t xml:space="preserve"> </w:t>
             </w:r>
             <w:r>
               <w:t>(</w:t>
             </w:r>
-            <w:proofErr w:type="gramStart"/>
-            <w:r>
-              <w:t>2</w:t>
+            <w:r>
+              <w:t>5</w:t>
             </w:r>
             <w:r>
               <w:t>,</w:t>
             </w:r>
             <w:r>
-              <w:t>C</w:t>
-            </w:r>
-            <w:proofErr w:type="gramEnd"/>
-            <w:r>
-              <w:t>),</w:t>
-            </w:r>
-            <w:r>
-              <w:t xml:space="preserve"> </w:t>
+              <w:t>X</w:t>
+            </w:r>
+            <w:r>
+              <w:t>)</w:t>
+            </w:r>
+            <w:r>
+              <w:t>,</w:t>
             </w:r>
             <w:r>
               <w:t>(</w:t>
             </w:r>
-            <w:proofErr w:type="gramStart"/>
-            <w:r>
-              <w:t>5</w:t>
+            <w:r>
+              <w:t>7</w:t>
             </w:r>
             <w:r>
               <w:t>,</w:t>
             </w:r>
             <w:r>
-              <w:t>X</w:t>
-            </w:r>
-            <w:r>
-              <w:t>)</w:t>
-            </w:r>
-            <w:r>
-              <w:t>,</w:t>
-            </w:r>
-            <w:r>
-              <w:t>(</w:t>
-            </w:r>
-            <w:r>
-              <w:t>7</w:t>
-            </w:r>
-            <w:r>
-              <w:t>,</w:t>
-            </w:r>
-            <w:r>
               <w:t>F</w:t>
             </w:r>
-            <w:proofErr w:type="gramEnd"/>
             <w:r>
               <w:t>)</w:t>
             </w:r>
@@ -311,86 +296,77 @@
           </w:tcPr>
           <w:p>
             <w:r>
-              <w:t>put(</w:t>
-            </w:r>
-            <w:proofErr w:type="gramStart"/>
-            <w:r>
-              <w:t>8,D</w:t>
-            </w:r>
-            <w:proofErr w:type="gramEnd"/>
+              <w:t>put(8,D)</w:t>
+            </w:r>
+          </w:p>
+        </w:tc>
+        <w:tc>
+          <w:tcPr>
+            <w:tcW w:w="3471" w:type="dxa"/>
+          </w:tcPr>
+          <w:p>
+            <w:r>
+              <w:t>{</w:t>
+            </w:r>
+            <w:r>
+              <w:t>(</w:t>
+            </w:r>
+            <w:r>
+              <w:t>2</w:t>
+            </w:r>
+            <w:r>
+              <w:t>,</w:t>
+            </w:r>
+            <w:r>
+              <w:t>C</w:t>
+            </w:r>
+            <w:r>
+              <w:t>),</w:t>
+            </w:r>
+            <w:r>
+              <w:t xml:space="preserve"> </w:t>
+            </w:r>
+            <w:r>
+              <w:t>(</w:t>
+            </w:r>
+            <w:r>
+              <w:t>5</w:t>
+            </w:r>
+            <w:r>
+              <w:t>,</w:t>
+            </w:r>
+            <w:r>
+              <w:t>X</w:t>
+            </w:r>
             <w:r>
               <w:t>)</w:t>
             </w:r>
-          </w:p>
-        </w:tc>
-        <w:tc>
-          <w:tcPr>
-            <w:tcW w:w="3471" w:type="dxa"/>
-          </w:tcPr>
-          <w:p>
-            <w:r>
-              <w:t>{</w:t>
+            <w:r>
+              <w:t>,</w:t>
             </w:r>
             <w:r>
               <w:t>(</w:t>
             </w:r>
-            <w:proofErr w:type="gramStart"/>
-            <w:r>
-              <w:t>2</w:t>
+            <w:r>
+              <w:t>7</w:t>
             </w:r>
             <w:r>
               <w:t>,</w:t>
             </w:r>
             <w:r>
-              <w:t>C</w:t>
-            </w:r>
-            <w:proofErr w:type="gramEnd"/>
-            <w:r>
-              <w:t>),</w:t>
-            </w:r>
-            <w:r>
-              <w:t xml:space="preserve"> </w:t>
-            </w:r>
-            <w:r>
-              <w:t>(</w:t>
-            </w:r>
-            <w:proofErr w:type="gramStart"/>
-            <w:r>
-              <w:t>5</w:t>
+              <w:t>F</w:t>
+            </w:r>
+            <w:r>
+              <w:t>)</w:t>
             </w:r>
             <w:r>
               <w:t>,</w:t>
             </w:r>
             <w:r>
-              <w:t>X</w:t>
-            </w:r>
-            <w:r>
-              <w:t>)</w:t>
-            </w:r>
-            <w:r>
-              <w:t>,</w:t>
-            </w:r>
-            <w:r>
-              <w:t>(</w:t>
-            </w:r>
-            <w:r>
-              <w:t>7</w:t>
-            </w:r>
-            <w:r>
-              <w:t>,</w:t>
-            </w:r>
-            <w:r>
-              <w:t>F</w:t>
-            </w:r>
-            <w:r>
-              <w:t>)</w:t>
-            </w:r>
-            <w:r>
-              <w:t>,(8,D</w:t>
-            </w:r>
-            <w:proofErr w:type="gramEnd"/>
-            <w:r>
-              <w:t>)</w:t>
+              <w:rPr>
+                <w:highlight w:val="yellow"/>
+              </w:rPr>
+              <w:t>(8,D)</w:t>
             </w:r>
             <w:r>
               <w:t>}</w:t>
@@ -418,83 +394,74 @@
           </w:tcPr>
           <w:p>
             <w:r>
-              <w:t>put(</w:t>
-            </w:r>
-            <w:proofErr w:type="gramStart"/>
-            <w:r>
-              <w:t>2,E</w:t>
-            </w:r>
-            <w:proofErr w:type="gramEnd"/>
-            <w:r>
+              <w:t>put(2,E)</w:t>
+            </w:r>
+          </w:p>
+        </w:tc>
+        <w:tc>
+          <w:tcPr>
+            <w:tcW w:w="3471" w:type="dxa"/>
+          </w:tcPr>
+          <w:p>
+            <w:r>
+              <w:t>{</w:t>
+            </w:r>
+            <w:r>
+              <w:rPr>
+                <w:highlight w:val="yellow"/>
+              </w:rPr>
+              <w:t>(2,</w:t>
+            </w:r>
+            <w:r>
+              <w:rPr>
+                <w:highlight w:val="yellow"/>
+              </w:rPr>
+              <w:t>E</w:t>
+            </w:r>
+            <w:r>
+              <w:rPr>
+                <w:highlight w:val="yellow"/>
+              </w:rPr>
               <w:t>)</w:t>
             </w:r>
-          </w:p>
-        </w:tc>
-        <w:tc>
-          <w:tcPr>
-            <w:tcW w:w="3471" w:type="dxa"/>
-          </w:tcPr>
-          <w:p>
-            <w:r>
-              <w:t>{</w:t>
+            <w:r>
+              <w:t>,</w:t>
+            </w:r>
+            <w:r>
+              <w:t xml:space="preserve"> </w:t>
             </w:r>
             <w:r>
               <w:t>(</w:t>
             </w:r>
-            <w:proofErr w:type="gramStart"/>
-            <w:r>
-              <w:t>2</w:t>
+            <w:r>
+              <w:t>5</w:t>
             </w:r>
             <w:r>
               <w:t>,</w:t>
             </w:r>
             <w:r>
-              <w:t>E</w:t>
-            </w:r>
-            <w:proofErr w:type="gramEnd"/>
-            <w:r>
-              <w:t>),</w:t>
-            </w:r>
-            <w:r>
-              <w:t xml:space="preserve"> </w:t>
+              <w:t>X</w:t>
+            </w:r>
+            <w:r>
+              <w:t>)</w:t>
+            </w:r>
+            <w:r>
+              <w:t>,</w:t>
             </w:r>
             <w:r>
               <w:t>(</w:t>
             </w:r>
-            <w:proofErr w:type="gramStart"/>
-            <w:r>
-              <w:t>5</w:t>
+            <w:r>
+              <w:t>7</w:t>
             </w:r>
             <w:r>
               <w:t>,</w:t>
             </w:r>
             <w:r>
-              <w:t>X</w:t>
-            </w:r>
-            <w:r>
-              <w:t>)</w:t>
-            </w:r>
-            <w:r>
-              <w:t>,</w:t>
-            </w:r>
-            <w:r>
-              <w:t>(</w:t>
-            </w:r>
-            <w:r>
-              <w:t>7</w:t>
-            </w:r>
-            <w:r>
-              <w:t>,</w:t>
-            </w:r>
-            <w:r>
               <w:t>F</w:t>
             </w:r>
             <w:r>
-              <w:t>),(8,D</w:t>
-            </w:r>
-            <w:proofErr w:type="gramEnd"/>
-            <w:r>
-              <w:t>)</w:t>
+              <w:t>),(8,D)</w:t>
             </w:r>
             <w:r>
               <w:t>}</w:t>
@@ -507,7 +474,7 @@
           </w:tcPr>
           <w:p>
             <w:r>
-              <w:t>null</w:t>
+              <w:t>C</w:t>
             </w:r>
           </w:p>
         </w:tc>
@@ -521,13 +488,60 @@
             <w:tcW w:w="3469" w:type="dxa"/>
           </w:tcPr>
           <w:p>
-            <w:proofErr w:type="gramStart"/>
-            <w:r>
-              <w:t>get(</w:t>
-            </w:r>
-            <w:proofErr w:type="gramEnd"/>
-            <w:r>
-              <w:t>7)</w:t>
+            <w:r>
+              <w:t>get(7)</w:t>
+            </w:r>
+          </w:p>
+        </w:tc>
+        <w:tc>
+          <w:tcPr>
+            <w:tcW w:w="3471" w:type="dxa"/>
+          </w:tcPr>
+          <w:p>
+            <w:r>
+              <w:t>{</w:t>
+            </w:r>
+            <w:r>
+              <w:t>(</w:t>
+            </w:r>
+            <w:r>
+              <w:t>2</w:t>
+            </w:r>
+            <w:r>
+              <w:t>,E),</w:t>
+            </w:r>
+            <w:r>
+              <w:t xml:space="preserve"> </w:t>
+            </w:r>
+            <w:r>
+              <w:t>(</w:t>
+            </w:r>
+            <w:r>
+              <w:t>5</w:t>
+            </w:r>
+            <w:r>
+              <w:t>,</w:t>
+            </w:r>
+            <w:r>
+              <w:t>X</w:t>
+            </w:r>
+            <w:r>
+              <w:t>)</w:t>
+            </w:r>
+            <w:r>
+              <w:t>,</w:t>
+            </w:r>
+            <w:r>
+              <w:rPr>
+                <w:highlight w:val="yellow"/>
+              </w:rPr>
+              <w:t>(7,F)</w:t>
+            </w:r>
+            <w:r>
+              <w:t>,(8,D)</w:t>
+            </w:r>
+            <w:r>
+              <w:t>}</w:t>
             </w:r>
           </w:p>
         </w:tc>
@@ -538,16 +552,6 @@
           <w:p>
             <w:r>
               <w:t>F</w:t>
-            </w:r>
-          </w:p>
-        </w:tc>
-        <w:tc>
-          <w:tcPr>
-            <w:tcW w:w="3471" w:type="dxa"/>
-          </w:tcPr>
-          <w:p>
-            <w:r>
-              <w:t>null</w:t>
             </w:r>
           </w:p>
         </w:tc>
@@ -562,80 +566,68 @@
           </w:tcPr>
           <w:p>
             <w:r>
-              <w:t>put(</w:t>
-            </w:r>
-            <w:proofErr w:type="gramStart"/>
-            <w:r>
-              <w:t>7,Y</w:t>
-            </w:r>
-            <w:proofErr w:type="gramEnd"/>
+              <w:t>put(7,Y)</w:t>
+            </w:r>
+          </w:p>
+        </w:tc>
+        <w:tc>
+          <w:tcPr>
+            <w:tcW w:w="3471" w:type="dxa"/>
+          </w:tcPr>
+          <w:p>
+            <w:r>
+              <w:t>{</w:t>
+            </w:r>
+            <w:r>
+              <w:t>(</w:t>
+            </w:r>
+            <w:r>
+              <w:t>2</w:t>
+            </w:r>
+            <w:r>
+              <w:t>,E),</w:t>
+            </w:r>
+            <w:r>
+              <w:t xml:space="preserve"> </w:t>
+            </w:r>
+            <w:r>
+              <w:t>(</w:t>
+            </w:r>
+            <w:r>
+              <w:t>5</w:t>
+            </w:r>
+            <w:r>
+              <w:t>,</w:t>
+            </w:r>
+            <w:r>
+              <w:t>X</w:t>
+            </w:r>
             <w:r>
               <w:t>)</w:t>
             </w:r>
-          </w:p>
-        </w:tc>
-        <w:tc>
-          <w:tcPr>
-            <w:tcW w:w="3471" w:type="dxa"/>
-          </w:tcPr>
-          <w:p>
-            <w:r>
-              <w:t>{</w:t>
-            </w:r>
-            <w:r>
-              <w:t>(</w:t>
-            </w:r>
-            <w:proofErr w:type="gramStart"/>
-            <w:r>
-              <w:t>2</w:t>
-            </w:r>
-            <w:r>
-              <w:t>,E</w:t>
-            </w:r>
-            <w:proofErr w:type="gramEnd"/>
-            <w:r>
-              <w:t>),</w:t>
-            </w:r>
-            <w:r>
-              <w:t xml:space="preserve"> </w:t>
-            </w:r>
-            <w:r>
-              <w:t>(</w:t>
-            </w:r>
-            <w:proofErr w:type="gramStart"/>
-            <w:r>
-              <w:t>5</w:t>
-            </w:r>
             <w:r>
               <w:t>,</w:t>
             </w:r>
             <w:r>
-              <w:t>X</w:t>
-            </w:r>
-            <w:r>
+              <w:rPr>
+                <w:highlight w:val="yellow"/>
+              </w:rPr>
+              <w:t>(7,</w:t>
+            </w:r>
+            <w:r>
+              <w:rPr>
+                <w:highlight w:val="yellow"/>
+              </w:rPr>
+              <w:t>Y</w:t>
+            </w:r>
+            <w:r>
+              <w:rPr>
+                <w:highlight w:val="yellow"/>
+              </w:rPr>
               <w:t>)</w:t>
             </w:r>
             <w:r>
-              <w:t>,</w:t>
-            </w:r>
-            <w:r>
-              <w:t>(</w:t>
-            </w:r>
-            <w:r>
-              <w:t>7</w:t>
-            </w:r>
-            <w:r>
-              <w:t>,</w:t>
-            </w:r>
-            <w:r>
-              <w:t>Y</w:t>
-            </w:r>
-            <w:r>
-              <w:t>),(8,D</w:t>
-            </w:r>
-            <w:proofErr w:type="gramEnd"/>
-            <w:r>
-              <w:t>)</w:t>
+              <w:t>,(8,D)</w:t>
             </w:r>
             <w:r>
               <w:t>}</w:t>
@@ -648,7 +640,7 @@
           </w:tcPr>
           <w:p>
             <w:r>
-              <w:t>null</w:t>
+              <w:t>F</w:t>
             </w:r>
           </w:p>
         </w:tc>
@@ -662,23 +654,60 @@
             <w:tcW w:w="3469" w:type="dxa"/>
           </w:tcPr>
           <w:p>
-            <w:proofErr w:type="gramStart"/>
-            <w:r>
-              <w:t>get(</w:t>
-            </w:r>
-            <w:proofErr w:type="gramEnd"/>
-            <w:r>
-              <w:t>4)</w:t>
-            </w:r>
-          </w:p>
-        </w:tc>
-        <w:tc>
-          <w:tcPr>
-            <w:tcW w:w="3471" w:type="dxa"/>
-          </w:tcPr>
-          <w:p>
-            <w:r>
-              <w:t>null</w:t>
+            <w:r>
+              <w:t>get(4)</w:t>
+            </w:r>
+          </w:p>
+        </w:tc>
+        <w:tc>
+          <w:tcPr>
+            <w:tcW w:w="3471" w:type="dxa"/>
+          </w:tcPr>
+          <w:p>
+            <w:r>
+              <w:t>{</w:t>
+            </w:r>
+            <w:r>
+              <w:t>(</w:t>
+            </w:r>
+            <w:r>
+              <w:t>2</w:t>
+            </w:r>
+            <w:r>
+              <w:t>,E),</w:t>
+            </w:r>
+            <w:r>
+              <w:t xml:space="preserve"> </w:t>
+            </w:r>
+            <w:r>
+              <w:t>(</w:t>
+            </w:r>
+            <w:r>
+              <w:t>5</w:t>
+            </w:r>
+            <w:r>
+              <w:t>,</w:t>
+            </w:r>
+            <w:r>
+              <w:t>X</w:t>
+            </w:r>
+            <w:r>
+              <w:t>)</w:t>
+            </w:r>
+            <w:r>
+              <w:t>,</w:t>
+            </w:r>
+            <w:r>
+              <w:t>(</w:t>
+            </w:r>
+            <w:r>
+              <w:t>7</w:t>
+            </w:r>
+            <w:r>
+              <w:t>,Y),(8,D)</w:t>
+            </w:r>
+            <w:r>
+              <w:t>}</w:t>
             </w:r>
           </w:p>
         </w:tc>
@@ -703,47 +732,29 @@
           </w:tcPr>
           <w:p>
             <w:r>
-              <w:t>put(</w:t>
-            </w:r>
-            <w:proofErr w:type="gramStart"/>
-            <w:r>
-              <w:t>4,X</w:t>
-            </w:r>
-            <w:proofErr w:type="gramEnd"/>
-            <w:r>
-              <w:t>)</w:t>
-            </w:r>
-          </w:p>
-        </w:tc>
-        <w:tc>
-          <w:tcPr>
-            <w:tcW w:w="3471" w:type="dxa"/>
-          </w:tcPr>
-          <w:p>
-            <w:r>
-              <w:t>{(</w:t>
-            </w:r>
-            <w:proofErr w:type="gramStart"/>
-            <w:r>
-              <w:t>2,E),</w:t>
-            </w:r>
-            <w:r>
-              <w:t>(</w:t>
-            </w:r>
-            <w:proofErr w:type="gramEnd"/>
-            <w:r>
-              <w:t>4, X</w:t>
-            </w:r>
-            <w:proofErr w:type="gramStart"/>
-            <w:r>
-              <w:t>),</w:t>
-            </w:r>
-            <w:r>
-              <w:t>(5,X),(7,Y),(8,D</w:t>
-            </w:r>
-            <w:proofErr w:type="gramEnd"/>
-            <w:r>
-              <w:t>)}</w:t>
+              <w:t>put(4,X)</w:t>
+            </w:r>
+          </w:p>
+        </w:tc>
+        <w:tc>
+          <w:tcPr>
+            <w:tcW w:w="3471" w:type="dxa"/>
+          </w:tcPr>
+          <w:p>
+            <w:r>
+              <w:t>{(2,E),</w:t>
+            </w:r>
+            <w:r>
+              <w:rPr>
+                <w:highlight w:val="yellow"/>
+              </w:rPr>
+              <w:t>(4, X)</w:t>
+            </w:r>
+            <w:r>
+              <w:t>,</w:t>
+            </w:r>
+            <w:r>
+              <w:t>(5,X),(7,Y),(8,D)}</w:t>
             </w:r>
           </w:p>
         </w:tc>
@@ -767,13 +778,27 @@
             <w:tcW w:w="3469" w:type="dxa"/>
           </w:tcPr>
           <w:p>
-            <w:proofErr w:type="gramStart"/>
-            <w:r>
-              <w:t>get(</w:t>
-            </w:r>
-            <w:proofErr w:type="gramEnd"/>
-            <w:r>
-              <w:t>4)</w:t>
+            <w:r>
+              <w:t>get(4)</w:t>
+            </w:r>
+          </w:p>
+        </w:tc>
+        <w:tc>
+          <w:tcPr>
+            <w:tcW w:w="3471" w:type="dxa"/>
+          </w:tcPr>
+          <w:p>
+            <w:r>
+              <w:t>{(2,E),</w:t>
+            </w:r>
+            <w:r>
+              <w:rPr>
+                <w:highlight w:val="yellow"/>
+              </w:rPr>
+              <w:t>(4, X)</w:t>
+            </w:r>
+            <w:r>
+              <w:t>,(5,X),(7,Y),(8,D)}</w:t>
             </w:r>
           </w:p>
         </w:tc>
@@ -784,16 +809,6 @@
           <w:p>
             <w:r>
               <w:t>X</w:t>
-            </w:r>
-          </w:p>
-        </w:tc>
-        <w:tc>
-          <w:tcPr>
-            <w:tcW w:w="3471" w:type="dxa"/>
-          </w:tcPr>
-          <w:p>
-            <w:r>
-              <w:t>null</w:t>
             </w:r>
           </w:p>
         </w:tc>
@@ -807,13 +822,29 @@
             <w:tcW w:w="3469" w:type="dxa"/>
           </w:tcPr>
           <w:p>
-            <w:proofErr w:type="gramStart"/>
-            <w:r>
-              <w:t>size(</w:t>
-            </w:r>
-            <w:proofErr w:type="gramEnd"/>
-            <w:r>
-              <w:t>)</w:t>
+            <w:r>
+              <w:t>size()</w:t>
+            </w:r>
+          </w:p>
+        </w:tc>
+        <w:tc>
+          <w:tcPr>
+            <w:tcW w:w="3471" w:type="dxa"/>
+          </w:tcPr>
+          <w:p>
+            <w:r>
+              <w:t>{(2,E),(4, X),(5,X),(7,Y),(8,D)}</w:t>
+            </w:r>
+          </w:p>
+          <w:p>
+            <w:r>
+              <w:t xml:space="preserve">    </w:t>
+            </w:r>
+            <w:r>
+              <w:rPr>
+                <w:highlight w:val="yellow"/>
+              </w:rPr>
+              <w:t>{1         2        3         4        5}</w:t>
             </w:r>
           </w:p>
         </w:tc>
@@ -824,16 +855,6 @@
           <w:p>
             <w:r>
               <w:t>5</w:t>
-            </w:r>
-          </w:p>
-        </w:tc>
-        <w:tc>
-          <w:tcPr>
-            <w:tcW w:w="3471" w:type="dxa"/>
-          </w:tcPr>
-          <w:p>
-            <w:r>
-              <w:t>null</w:t>
             </w:r>
           </w:p>
         </w:tc>
@@ -847,49 +868,28 @@
             <w:tcW w:w="3469" w:type="dxa"/>
           </w:tcPr>
           <w:p>
-            <w:proofErr w:type="gramStart"/>
-            <w:r>
-              <w:t>remove(</w:t>
-            </w:r>
-            <w:proofErr w:type="gramEnd"/>
-            <w:r>
-              <w:t>5)</w:t>
-            </w:r>
-          </w:p>
-        </w:tc>
-        <w:tc>
-          <w:tcPr>
-            <w:tcW w:w="3471" w:type="dxa"/>
-          </w:tcPr>
-          <w:p>
-            <w:r>
-              <w:t>{(</w:t>
-            </w:r>
-            <w:proofErr w:type="gramStart"/>
-            <w:r>
-              <w:t>2,E),(</w:t>
-            </w:r>
-            <w:proofErr w:type="gramEnd"/>
-            <w:r>
-              <w:t>4, X</w:t>
-            </w:r>
-            <w:proofErr w:type="gramStart"/>
-            <w:r>
-              <w:t>),(7,Y),(8,D</w:t>
-            </w:r>
-            <w:proofErr w:type="gramEnd"/>
-            <w:r>
-              <w:t>)}</w:t>
-            </w:r>
-          </w:p>
-        </w:tc>
-        <w:tc>
-          <w:tcPr>
-            <w:tcW w:w="3471" w:type="dxa"/>
-          </w:tcPr>
-          <w:p>
-            <w:r>
-              <w:t>null</w:t>
+            <w:r>
+              <w:t>remove(5)</w:t>
+            </w:r>
+          </w:p>
+        </w:tc>
+        <w:tc>
+          <w:tcPr>
+            <w:tcW w:w="3471" w:type="dxa"/>
+          </w:tcPr>
+          <w:p>
+            <w:r>
+              <w:t>{(2,E),(4, X),(7,Y),(8,D)}</w:t>
+            </w:r>
+          </w:p>
+        </w:tc>
+        <w:tc>
+          <w:tcPr>
+            <w:tcW w:w="3471" w:type="dxa"/>
+          </w:tcPr>
+          <w:p>
+            <w:r>
+              <w:t>X</w:t>
             </w:r>
           </w:p>
         </w:tc>
@@ -904,27 +904,22 @@
           </w:tcPr>
           <w:p>
             <w:proofErr w:type="spellStart"/>
-            <w:proofErr w:type="gramStart"/>
             <w:r>
               <w:t>isEmpty</w:t>
             </w:r>
             <w:proofErr w:type="spellEnd"/>
             <w:r>
-              <w:t>(</w:t>
-            </w:r>
-            <w:proofErr w:type="gramEnd"/>
-            <w:r>
-              <w:t>)</w:t>
-            </w:r>
-          </w:p>
-        </w:tc>
-        <w:tc>
-          <w:tcPr>
-            <w:tcW w:w="3471" w:type="dxa"/>
-          </w:tcPr>
-          <w:p>
-            <w:r>
-              <w:t>false</w:t>
+              <w:t>()</w:t>
+            </w:r>
+          </w:p>
+        </w:tc>
+        <w:tc>
+          <w:tcPr>
+            <w:tcW w:w="3471" w:type="dxa"/>
+          </w:tcPr>
+          <w:p>
+            <w:r>
+              <w:t>{(2,E),(4, X),(7,Y),(8,D)}</w:t>
             </w:r>
           </w:p>
         </w:tc>
@@ -948,13 +943,47 @@
             <w:tcW w:w="3469" w:type="dxa"/>
           </w:tcPr>
           <w:p>
-            <w:proofErr w:type="gramStart"/>
-            <w:r>
-              <w:t>size(</w:t>
-            </w:r>
-            <w:proofErr w:type="gramEnd"/>
-            <w:r>
-              <w:t>)</w:t>
+            <w:r>
+              <w:t>size()</w:t>
+            </w:r>
+          </w:p>
+        </w:tc>
+        <w:tc>
+          <w:tcPr>
+            <w:tcW w:w="3471" w:type="dxa"/>
+          </w:tcPr>
+          <w:p>
+            <w:r>
+              <w:t>{(2,E),(4, X),(7,Y),(8,D)}</w:t>
+            </w:r>
+          </w:p>
+          <w:p>
+            <w:r>
+              <w:rPr>
+                <w:highlight w:val="yellow"/>
+              </w:rPr>
+              <w:t xml:space="preserve">   </w:t>
+            </w:r>
+            <w:r>
+              <w:rPr>
+                <w:highlight w:val="yellow"/>
+              </w:rPr>
+              <w:t xml:space="preserve">{1         2        </w:t>
+            </w:r>
+            <w:r>
+              <w:rPr>
+                <w:highlight w:val="yellow"/>
+              </w:rPr>
+              <w:t xml:space="preserve"> </w:t>
+            </w:r>
+            <w:r>
+              <w:rPr>
+                <w:highlight w:val="yellow"/>
+              </w:rPr>
+              <w:t>3        4</w:t>
+            </w:r>
+            <w:r>
+              <w:t>}</w:t>
             </w:r>
           </w:p>
         </w:tc>
@@ -965,16 +994,6 @@
           <w:p>
             <w:r>
               <w:t>4</w:t>
-            </w:r>
-          </w:p>
-        </w:tc>
-        <w:tc>
-          <w:tcPr>
-            <w:tcW w:w="3471" w:type="dxa"/>
-          </w:tcPr>
-          <w:p>
-            <w:r>
-              <w:t>null</w:t>
             </w:r>
           </w:p>
         </w:tc>

</xml_diff>